<commit_message>
Images to Draw added
Images for the robot to draw were added.
</commit_message>
<xml_diff>
--- a/Software/MATLAB/Generacion_Trayectoria/Image_processing/reconocimientos.docx
+++ b/Software/MATLAB/Generacion_Trayectoria/Image_processing/reconocimientos.docx
@@ -175,65 +175,865 @@
         <w:rPr>
           <w:b/>
           <w:bCs/>
+          <w:sz w:val="72"/>
+          <w:szCs w:val="72"/>
+          <w:lang w:val="es-ES"/>
+        </w:rPr>
+      </w:pPr>
+    </w:p>
+    <w:p>
+      <w:pPr>
+        <w:jc w:val="center"/>
+        <w:rPr>
+          <w:b/>
+          <w:bCs/>
+          <w:sz w:val="72"/>
+          <w:szCs w:val="72"/>
+          <w:lang w:val="es-ES"/>
+        </w:rPr>
+      </w:pPr>
+    </w:p>
+    <w:p>
+      <w:pPr>
+        <w:jc w:val="center"/>
+        <w:rPr>
+          <w:b/>
+          <w:bCs/>
+          <w:sz w:val="72"/>
+          <w:szCs w:val="72"/>
+          <w:lang w:val="es-ES"/>
+        </w:rPr>
+      </w:pPr>
+      <w:r>
+        <w:rPr>
+          <w:b/>
+          <w:bCs/>
+          <w:noProof/>
+          <w:sz w:val="72"/>
+          <w:szCs w:val="72"/>
+          <w:lang w:val="es-ES"/>
+        </w:rPr>
+        <w:lastRenderedPageBreak/>
+        <w:drawing>
+          <wp:inline distT="0" distB="0" distL="0" distR="0" wp14:anchorId="20E54B00" wp14:editId="05E07EA4">
+            <wp:extent cx="3345180" cy="3345180"/>
+            <wp:effectExtent l="0" t="0" r="7620" b="7620"/>
+            <wp:docPr id="3" name="Imagen 3" descr="Icono&#10;&#10;Descripción generada automáticamente"/>
+            <wp:cNvGraphicFramePr>
+              <a:graphicFrameLocks xmlns:a="http://schemas.openxmlformats.org/drawingml/2006/main" noChangeAspect="1"/>
+            </wp:cNvGraphicFramePr>
+            <a:graphic xmlns:a="http://schemas.openxmlformats.org/drawingml/2006/main">
+              <a:graphicData uri="http://schemas.openxmlformats.org/drawingml/2006/picture">
+                <pic:pic xmlns:pic="http://schemas.openxmlformats.org/drawingml/2006/picture">
+                  <pic:nvPicPr>
+                    <pic:cNvPr id="3" name="Imagen 3" descr="Icono&#10;&#10;Descripción generada automáticamente"/>
+                    <pic:cNvPicPr>
+                      <a:picLocks noChangeAspect="1" noChangeArrowheads="1"/>
+                    </pic:cNvPicPr>
+                  </pic:nvPicPr>
+                  <pic:blipFill>
+                    <a:blip r:embed="rId6">
+                      <a:extLst>
+                        <a:ext uri="{28A0092B-C50C-407E-A947-70E740481C1C}">
+                          <a14:useLocalDpi xmlns:a14="http://schemas.microsoft.com/office/drawing/2010/main" val="0"/>
+                        </a:ext>
+                      </a:extLst>
+                    </a:blip>
+                    <a:srcRect/>
+                    <a:stretch>
+                      <a:fillRect/>
+                    </a:stretch>
+                  </pic:blipFill>
+                  <pic:spPr bwMode="auto">
+                    <a:xfrm>
+                      <a:off x="0" y="0"/>
+                      <a:ext cx="3345180" cy="3345180"/>
+                    </a:xfrm>
+                    <a:prstGeom prst="rect">
+                      <a:avLst/>
+                    </a:prstGeom>
+                    <a:noFill/>
+                    <a:ln>
+                      <a:noFill/>
+                    </a:ln>
+                  </pic:spPr>
+                </pic:pic>
+              </a:graphicData>
+            </a:graphic>
+          </wp:inline>
+        </w:drawing>
+      </w:r>
+    </w:p>
+    <w:p>
+      <w:pPr>
+        <w:jc w:val="center"/>
+        <w:rPr>
+          <w:b/>
+          <w:bCs/>
+          <w:sz w:val="96"/>
+          <w:szCs w:val="96"/>
+          <w:lang w:val="es-ES"/>
+        </w:rPr>
+      </w:pPr>
+      <w:r>
+        <w:rPr>
+          <w:b/>
+          <w:bCs/>
+          <w:sz w:val="96"/>
+          <w:szCs w:val="96"/>
+          <w:lang w:val="es-ES"/>
+        </w:rPr>
+        <w:t>Dr. Ismael Lin Esparza</w:t>
+      </w:r>
+    </w:p>
+    <w:p>
+      <w:pPr>
+        <w:jc w:val="center"/>
+        <w:rPr>
+          <w:b/>
+          <w:bCs/>
+          <w:sz w:val="72"/>
+          <w:szCs w:val="72"/>
+          <w:lang w:val="es-ES"/>
+        </w:rPr>
+      </w:pPr>
+    </w:p>
+    <w:p>
+      <w:pPr>
+        <w:jc w:val="center"/>
+        <w:rPr>
+          <w:b/>
+          <w:bCs/>
+          <w:sz w:val="72"/>
+          <w:szCs w:val="72"/>
+          <w:lang w:val="es-ES"/>
+        </w:rPr>
+      </w:pPr>
+    </w:p>
+    <w:p>
+      <w:pPr>
+        <w:jc w:val="center"/>
+        <w:rPr>
+          <w:b/>
+          <w:bCs/>
+          <w:sz w:val="72"/>
+          <w:szCs w:val="72"/>
+          <w:lang w:val="es-ES"/>
+        </w:rPr>
+      </w:pPr>
+    </w:p>
+    <w:p>
+      <w:pPr>
+        <w:jc w:val="center"/>
+        <w:rPr>
+          <w:b/>
+          <w:bCs/>
+          <w:sz w:val="72"/>
+          <w:szCs w:val="72"/>
+          <w:lang w:val="es-ES"/>
+        </w:rPr>
+      </w:pPr>
+    </w:p>
+    <w:p>
+      <w:pPr>
+        <w:jc w:val="center"/>
+        <w:rPr>
+          <w:b/>
+          <w:bCs/>
+          <w:sz w:val="72"/>
+          <w:szCs w:val="72"/>
+          <w:lang w:val="es-ES"/>
+        </w:rPr>
+      </w:pPr>
+    </w:p>
+    <w:p>
+      <w:pPr>
+        <w:jc w:val="center"/>
+        <w:rPr>
+          <w:b/>
+          <w:bCs/>
+          <w:sz w:val="72"/>
+          <w:szCs w:val="72"/>
+          <w:lang w:val="es-ES"/>
+        </w:rPr>
+      </w:pPr>
+      <w:r>
+        <w:rPr>
+          <w:b/>
+          <w:bCs/>
+          <w:noProof/>
+          <w:sz w:val="72"/>
+          <w:szCs w:val="72"/>
+          <w:lang w:val="es-ES"/>
+        </w:rPr>
+        <w:lastRenderedPageBreak/>
+        <w:drawing>
+          <wp:inline distT="0" distB="0" distL="0" distR="0" wp14:anchorId="48FC9FEF" wp14:editId="1E9078AE">
+            <wp:extent cx="3345180" cy="3345180"/>
+            <wp:effectExtent l="0" t="0" r="7620" b="7620"/>
+            <wp:docPr id="6" name="Imagen 6" descr="Icono&#10;&#10;Descripción generada automáticamente"/>
+            <wp:cNvGraphicFramePr>
+              <a:graphicFrameLocks xmlns:a="http://schemas.openxmlformats.org/drawingml/2006/main" noChangeAspect="1"/>
+            </wp:cNvGraphicFramePr>
+            <a:graphic xmlns:a="http://schemas.openxmlformats.org/drawingml/2006/main">
+              <a:graphicData uri="http://schemas.openxmlformats.org/drawingml/2006/picture">
+                <pic:pic xmlns:pic="http://schemas.openxmlformats.org/drawingml/2006/picture">
+                  <pic:nvPicPr>
+                    <pic:cNvPr id="3" name="Imagen 3" descr="Icono&#10;&#10;Descripción generada automáticamente"/>
+                    <pic:cNvPicPr>
+                      <a:picLocks noChangeAspect="1" noChangeArrowheads="1"/>
+                    </pic:cNvPicPr>
+                  </pic:nvPicPr>
+                  <pic:blipFill>
+                    <a:blip r:embed="rId6">
+                      <a:extLst>
+                        <a:ext uri="{28A0092B-C50C-407E-A947-70E740481C1C}">
+                          <a14:useLocalDpi xmlns:a14="http://schemas.microsoft.com/office/drawing/2010/main" val="0"/>
+                        </a:ext>
+                      </a:extLst>
+                    </a:blip>
+                    <a:srcRect/>
+                    <a:stretch>
+                      <a:fillRect/>
+                    </a:stretch>
+                  </pic:blipFill>
+                  <pic:spPr bwMode="auto">
+                    <a:xfrm>
+                      <a:off x="0" y="0"/>
+                      <a:ext cx="3345180" cy="3345180"/>
+                    </a:xfrm>
+                    <a:prstGeom prst="rect">
+                      <a:avLst/>
+                    </a:prstGeom>
+                    <a:noFill/>
+                    <a:ln>
+                      <a:noFill/>
+                    </a:ln>
+                  </pic:spPr>
+                </pic:pic>
+              </a:graphicData>
+            </a:graphic>
+          </wp:inline>
+        </w:drawing>
+      </w:r>
+    </w:p>
+    <w:p>
+      <w:pPr>
+        <w:jc w:val="center"/>
+        <w:rPr>
+          <w:b/>
+          <w:bCs/>
+          <w:sz w:val="96"/>
+          <w:szCs w:val="96"/>
+          <w:lang w:val="es-ES"/>
+        </w:rPr>
+      </w:pPr>
+      <w:r>
+        <w:rPr>
+          <w:b/>
+          <w:bCs/>
+          <w:sz w:val="96"/>
+          <w:szCs w:val="96"/>
+          <w:lang w:val="es-ES"/>
+        </w:rPr>
+        <w:t xml:space="preserve">Dr. David </w:t>
+      </w:r>
+      <w:r>
+        <w:rPr>
+          <w:b/>
+          <w:bCs/>
+          <w:sz w:val="96"/>
+          <w:szCs w:val="96"/>
+          <w:lang w:val="es-ES"/>
+        </w:rPr>
+        <w:t xml:space="preserve">Carlos </w:t>
+      </w:r>
+      <w:r>
+        <w:rPr>
+          <w:b/>
+          <w:bCs/>
+          <w:sz w:val="96"/>
+          <w:szCs w:val="96"/>
+          <w:lang w:val="es-ES"/>
+        </w:rPr>
+        <w:t>R</w:t>
+      </w:r>
+      <w:r>
+        <w:rPr>
+          <w:b/>
+          <w:bCs/>
+          <w:sz w:val="96"/>
+          <w:szCs w:val="96"/>
+          <w:lang w:val="es-ES"/>
+        </w:rPr>
+        <w:t>omero D</w:t>
+      </w:r>
+      <w:r>
+        <w:rPr>
+          <w:b/>
+          <w:bCs/>
+          <w:sz w:val="96"/>
+          <w:szCs w:val="96"/>
+          <w:lang w:val="es-ES"/>
+        </w:rPr>
+        <w:t>í</w:t>
+      </w:r>
+      <w:r>
+        <w:rPr>
+          <w:b/>
+          <w:bCs/>
+          <w:sz w:val="96"/>
+          <w:szCs w:val="96"/>
+          <w:lang w:val="es-ES"/>
+        </w:rPr>
+        <w:t>az</w:t>
+      </w:r>
+    </w:p>
+    <w:p>
+      <w:pPr>
+        <w:jc w:val="center"/>
+        <w:rPr>
+          <w:b/>
+          <w:bCs/>
+          <w:sz w:val="72"/>
+          <w:szCs w:val="72"/>
+          <w:lang w:val="es-ES"/>
+        </w:rPr>
+      </w:pPr>
+      <w:r>
+        <w:rPr>
+          <w:b/>
+          <w:bCs/>
+          <w:noProof/>
+          <w:sz w:val="72"/>
+          <w:szCs w:val="72"/>
+          <w:lang w:val="es-ES"/>
+        </w:rPr>
+        <w:lastRenderedPageBreak/>
+        <w:drawing>
+          <wp:inline distT="0" distB="0" distL="0" distR="0" wp14:anchorId="098BF877" wp14:editId="74A76FD1">
+            <wp:extent cx="3852855" cy="5156200"/>
+            <wp:effectExtent l="0" t="0" r="0" b="6350"/>
+            <wp:docPr id="4" name="Imagen 4"/>
+            <wp:cNvGraphicFramePr>
+              <a:graphicFrameLocks xmlns:a="http://schemas.openxmlformats.org/drawingml/2006/main" noChangeAspect="1"/>
+            </wp:cNvGraphicFramePr>
+            <a:graphic xmlns:a="http://schemas.openxmlformats.org/drawingml/2006/main">
+              <a:graphicData uri="http://schemas.openxmlformats.org/drawingml/2006/picture">
+                <pic:pic xmlns:pic="http://schemas.openxmlformats.org/drawingml/2006/picture">
+                  <pic:nvPicPr>
+                    <pic:cNvPr id="0" name="Picture 1"/>
+                    <pic:cNvPicPr>
+                      <a:picLocks noChangeAspect="1" noChangeArrowheads="1"/>
+                    </pic:cNvPicPr>
+                  </pic:nvPicPr>
+                  <pic:blipFill>
+                    <a:blip r:embed="rId7" cstate="print">
+                      <a:extLst>
+                        <a:ext uri="{28A0092B-C50C-407E-A947-70E740481C1C}">
+                          <a14:useLocalDpi xmlns:a14="http://schemas.microsoft.com/office/drawing/2010/main" val="0"/>
+                        </a:ext>
+                      </a:extLst>
+                    </a:blip>
+                    <a:srcRect/>
+                    <a:stretch>
+                      <a:fillRect/>
+                    </a:stretch>
+                  </pic:blipFill>
+                  <pic:spPr bwMode="auto">
+                    <a:xfrm>
+                      <a:off x="0" y="0"/>
+                      <a:ext cx="3856837" cy="5161529"/>
+                    </a:xfrm>
+                    <a:prstGeom prst="rect">
+                      <a:avLst/>
+                    </a:prstGeom>
+                    <a:noFill/>
+                    <a:ln>
+                      <a:noFill/>
+                    </a:ln>
+                  </pic:spPr>
+                </pic:pic>
+              </a:graphicData>
+            </a:graphic>
+          </wp:inline>
+        </w:drawing>
+      </w:r>
+    </w:p>
+    <w:p>
+      <w:pPr>
+        <w:jc w:val="center"/>
+        <w:rPr>
+          <w:b/>
+          <w:bCs/>
+          <w:sz w:val="96"/>
+          <w:szCs w:val="96"/>
+          <w:lang w:val="es-ES"/>
+        </w:rPr>
+      </w:pPr>
+      <w:r>
+        <w:rPr>
+          <w:b/>
+          <w:bCs/>
+          <w:sz w:val="96"/>
+          <w:szCs w:val="96"/>
+          <w:lang w:val="es-ES"/>
+        </w:rPr>
+        <w:t>Dr. Edgar Omar López Caudana</w:t>
+      </w:r>
+    </w:p>
+    <w:p>
+      <w:pPr>
+        <w:jc w:val="center"/>
+        <w:rPr>
+          <w:b/>
+          <w:bCs/>
+          <w:sz w:val="96"/>
+          <w:szCs w:val="96"/>
+          <w:lang w:val="es-ES"/>
+        </w:rPr>
+      </w:pPr>
+    </w:p>
+    <w:p>
+      <w:pPr>
+        <w:jc w:val="center"/>
+        <w:rPr>
+          <w:b/>
+          <w:bCs/>
+          <w:sz w:val="72"/>
+          <w:szCs w:val="72"/>
+          <w:lang w:val="es-ES"/>
+        </w:rPr>
+      </w:pPr>
+      <w:r>
+        <w:rPr>
+          <w:b/>
+          <w:bCs/>
+          <w:noProof/>
+          <w:sz w:val="72"/>
+          <w:szCs w:val="72"/>
+          <w:lang w:val="es-ES"/>
+        </w:rPr>
+        <w:lastRenderedPageBreak/>
+        <w:drawing>
+          <wp:inline distT="0" distB="0" distL="0" distR="0" wp14:anchorId="6CB186FF" wp14:editId="7194D6C0">
+            <wp:extent cx="3345180" cy="3345180"/>
+            <wp:effectExtent l="0" t="0" r="7620" b="7620"/>
+            <wp:docPr id="7" name="Imagen 7" descr="Icono&#10;&#10;Descripción generada automáticamente"/>
+            <wp:cNvGraphicFramePr>
+              <a:graphicFrameLocks xmlns:a="http://schemas.openxmlformats.org/drawingml/2006/main" noChangeAspect="1"/>
+            </wp:cNvGraphicFramePr>
+            <a:graphic xmlns:a="http://schemas.openxmlformats.org/drawingml/2006/main">
+              <a:graphicData uri="http://schemas.openxmlformats.org/drawingml/2006/picture">
+                <pic:pic xmlns:pic="http://schemas.openxmlformats.org/drawingml/2006/picture">
+                  <pic:nvPicPr>
+                    <pic:cNvPr id="3" name="Imagen 3" descr="Icono&#10;&#10;Descripción generada automáticamente"/>
+                    <pic:cNvPicPr>
+                      <a:picLocks noChangeAspect="1" noChangeArrowheads="1"/>
+                    </pic:cNvPicPr>
+                  </pic:nvPicPr>
+                  <pic:blipFill>
+                    <a:blip r:embed="rId6">
+                      <a:extLst>
+                        <a:ext uri="{28A0092B-C50C-407E-A947-70E740481C1C}">
+                          <a14:useLocalDpi xmlns:a14="http://schemas.microsoft.com/office/drawing/2010/main" val="0"/>
+                        </a:ext>
+                      </a:extLst>
+                    </a:blip>
+                    <a:srcRect/>
+                    <a:stretch>
+                      <a:fillRect/>
+                    </a:stretch>
+                  </pic:blipFill>
+                  <pic:spPr bwMode="auto">
+                    <a:xfrm>
+                      <a:off x="0" y="0"/>
+                      <a:ext cx="3345180" cy="3345180"/>
+                    </a:xfrm>
+                    <a:prstGeom prst="rect">
+                      <a:avLst/>
+                    </a:prstGeom>
+                    <a:noFill/>
+                    <a:ln>
+                      <a:noFill/>
+                    </a:ln>
+                  </pic:spPr>
+                </pic:pic>
+              </a:graphicData>
+            </a:graphic>
+          </wp:inline>
+        </w:drawing>
+      </w:r>
+    </w:p>
+    <w:p>
+      <w:pPr>
+        <w:jc w:val="center"/>
+        <w:rPr>
+          <w:b/>
+          <w:bCs/>
+          <w:sz w:val="96"/>
+          <w:szCs w:val="96"/>
+          <w:lang w:val="es-ES"/>
+        </w:rPr>
+      </w:pPr>
+      <w:r>
+        <w:rPr>
+          <w:b/>
+          <w:bCs/>
+          <w:sz w:val="96"/>
+          <w:szCs w:val="96"/>
+          <w:lang w:val="es-ES"/>
+        </w:rPr>
+        <w:t>Dr. Mart</w:t>
+      </w:r>
+      <w:r>
+        <w:rPr>
+          <w:b/>
+          <w:bCs/>
+          <w:sz w:val="96"/>
+          <w:szCs w:val="96"/>
+          <w:lang w:val="es-ES"/>
+        </w:rPr>
+        <w:t>í</w:t>
+      </w:r>
+      <w:r>
+        <w:rPr>
+          <w:b/>
+          <w:bCs/>
+          <w:sz w:val="96"/>
+          <w:szCs w:val="96"/>
+          <w:lang w:val="es-ES"/>
+        </w:rPr>
+        <w:t>n Rogelio Bustamante Bello</w:t>
+      </w:r>
+    </w:p>
+    <w:p>
+      <w:pPr>
+        <w:jc w:val="center"/>
+        <w:rPr>
+          <w:b/>
+          <w:bCs/>
+          <w:sz w:val="72"/>
+          <w:szCs w:val="72"/>
+          <w:lang w:val="es-ES"/>
+        </w:rPr>
+      </w:pPr>
+    </w:p>
+    <w:p>
+      <w:pPr>
+        <w:jc w:val="center"/>
+        <w:rPr>
+          <w:b/>
+          <w:bCs/>
+          <w:sz w:val="72"/>
+          <w:szCs w:val="72"/>
+          <w:lang w:val="es-ES"/>
+        </w:rPr>
+      </w:pPr>
+      <w:r>
+        <w:rPr>
+          <w:b/>
+          <w:bCs/>
+          <w:noProof/>
+          <w:sz w:val="72"/>
+          <w:szCs w:val="72"/>
+          <w:lang w:val="es-ES"/>
+        </w:rPr>
+        <w:lastRenderedPageBreak/>
+        <w:drawing>
+          <wp:inline distT="0" distB="0" distL="0" distR="0" wp14:anchorId="36F9E173" wp14:editId="2B4AC249">
+            <wp:extent cx="3345180" cy="3345180"/>
+            <wp:effectExtent l="0" t="0" r="7620" b="7620"/>
+            <wp:docPr id="2" name="Imagen 2" descr="Icono&#10;&#10;Descripción generada automáticamente"/>
+            <wp:cNvGraphicFramePr>
+              <a:graphicFrameLocks xmlns:a="http://schemas.openxmlformats.org/drawingml/2006/main" noChangeAspect="1"/>
+            </wp:cNvGraphicFramePr>
+            <a:graphic xmlns:a="http://schemas.openxmlformats.org/drawingml/2006/main">
+              <a:graphicData uri="http://schemas.openxmlformats.org/drawingml/2006/picture">
+                <pic:pic xmlns:pic="http://schemas.openxmlformats.org/drawingml/2006/picture">
+                  <pic:nvPicPr>
+                    <pic:cNvPr id="3" name="Imagen 3" descr="Icono&#10;&#10;Descripción generada automáticamente"/>
+                    <pic:cNvPicPr>
+                      <a:picLocks noChangeAspect="1" noChangeArrowheads="1"/>
+                    </pic:cNvPicPr>
+                  </pic:nvPicPr>
+                  <pic:blipFill>
+                    <a:blip r:embed="rId6">
+                      <a:extLst>
+                        <a:ext uri="{28A0092B-C50C-407E-A947-70E740481C1C}">
+                          <a14:useLocalDpi xmlns:a14="http://schemas.microsoft.com/office/drawing/2010/main" val="0"/>
+                        </a:ext>
+                      </a:extLst>
+                    </a:blip>
+                    <a:srcRect/>
+                    <a:stretch>
+                      <a:fillRect/>
+                    </a:stretch>
+                  </pic:blipFill>
+                  <pic:spPr bwMode="auto">
+                    <a:xfrm>
+                      <a:off x="0" y="0"/>
+                      <a:ext cx="3345180" cy="3345180"/>
+                    </a:xfrm>
+                    <a:prstGeom prst="rect">
+                      <a:avLst/>
+                    </a:prstGeom>
+                    <a:noFill/>
+                    <a:ln>
+                      <a:noFill/>
+                    </a:ln>
+                  </pic:spPr>
+                </pic:pic>
+              </a:graphicData>
+            </a:graphic>
+          </wp:inline>
+        </w:drawing>
+      </w:r>
+    </w:p>
+    <w:p>
+      <w:pPr>
+        <w:jc w:val="center"/>
+        <w:rPr>
+          <w:b/>
+          <w:bCs/>
+          <w:sz w:val="96"/>
+          <w:szCs w:val="96"/>
+          <w:lang w:val="es-ES"/>
+        </w:rPr>
+      </w:pPr>
+      <w:r>
+        <w:rPr>
+          <w:b/>
+          <w:bCs/>
+          <w:sz w:val="96"/>
+          <w:szCs w:val="96"/>
+          <w:lang w:val="es-ES"/>
+        </w:rPr>
+        <w:t xml:space="preserve">M. Karlo Isaac </w:t>
+      </w:r>
+      <w:r>
+        <w:rPr>
+          <w:b/>
+          <w:bCs/>
+          <w:sz w:val="96"/>
+          <w:szCs w:val="96"/>
+          <w:lang w:val="es-ES"/>
+        </w:rPr>
+        <w:t>Ibáñez</w:t>
+      </w:r>
+      <w:r>
+        <w:rPr>
+          <w:b/>
+          <w:bCs/>
+          <w:sz w:val="96"/>
+          <w:szCs w:val="96"/>
+          <w:lang w:val="es-ES"/>
+        </w:rPr>
+        <w:t xml:space="preserve"> Viruega</w:t>
+      </w:r>
+    </w:p>
+    <w:p>
+      <w:pPr>
+        <w:jc w:val="center"/>
+        <w:rPr>
+          <w:b/>
+          <w:bCs/>
+          <w:sz w:val="96"/>
+          <w:szCs w:val="96"/>
+          <w:lang w:val="es-ES"/>
+        </w:rPr>
+      </w:pPr>
+    </w:p>
+    <w:p>
+      <w:pPr>
+        <w:jc w:val="center"/>
+        <w:rPr>
+          <w:b/>
+          <w:bCs/>
+          <w:sz w:val="72"/>
+          <w:szCs w:val="72"/>
+          <w:lang w:val="es-ES"/>
+        </w:rPr>
+      </w:pPr>
+      <w:r>
+        <w:rPr>
+          <w:b/>
+          <w:bCs/>
+          <w:noProof/>
+          <w:sz w:val="72"/>
+          <w:szCs w:val="72"/>
+          <w:lang w:val="es-ES"/>
+        </w:rPr>
+        <w:lastRenderedPageBreak/>
+        <w:drawing>
+          <wp:inline distT="0" distB="0" distL="0" distR="0" wp14:anchorId="54B30275" wp14:editId="727217FF">
+            <wp:extent cx="3345180" cy="3345180"/>
+            <wp:effectExtent l="0" t="0" r="7620" b="7620"/>
+            <wp:docPr id="5" name="Imagen 5" descr="Icono&#10;&#10;Descripción generada automáticamente"/>
+            <wp:cNvGraphicFramePr>
+              <a:graphicFrameLocks xmlns:a="http://schemas.openxmlformats.org/drawingml/2006/main" noChangeAspect="1"/>
+            </wp:cNvGraphicFramePr>
+            <a:graphic xmlns:a="http://schemas.openxmlformats.org/drawingml/2006/main">
+              <a:graphicData uri="http://schemas.openxmlformats.org/drawingml/2006/picture">
+                <pic:pic xmlns:pic="http://schemas.openxmlformats.org/drawingml/2006/picture">
+                  <pic:nvPicPr>
+                    <pic:cNvPr id="3" name="Imagen 3" descr="Icono&#10;&#10;Descripción generada automáticamente"/>
+                    <pic:cNvPicPr>
+                      <a:picLocks noChangeAspect="1" noChangeArrowheads="1"/>
+                    </pic:cNvPicPr>
+                  </pic:nvPicPr>
+                  <pic:blipFill>
+                    <a:blip r:embed="rId6">
+                      <a:extLst>
+                        <a:ext uri="{28A0092B-C50C-407E-A947-70E740481C1C}">
+                          <a14:useLocalDpi xmlns:a14="http://schemas.microsoft.com/office/drawing/2010/main" val="0"/>
+                        </a:ext>
+                      </a:extLst>
+                    </a:blip>
+                    <a:srcRect/>
+                    <a:stretch>
+                      <a:fillRect/>
+                    </a:stretch>
+                  </pic:blipFill>
+                  <pic:spPr bwMode="auto">
+                    <a:xfrm>
+                      <a:off x="0" y="0"/>
+                      <a:ext cx="3345180" cy="3345180"/>
+                    </a:xfrm>
+                    <a:prstGeom prst="rect">
+                      <a:avLst/>
+                    </a:prstGeom>
+                    <a:noFill/>
+                    <a:ln>
+                      <a:noFill/>
+                    </a:ln>
+                  </pic:spPr>
+                </pic:pic>
+              </a:graphicData>
+            </a:graphic>
+          </wp:inline>
+        </w:drawing>
+      </w:r>
+    </w:p>
+    <w:p>
+      <w:pPr>
+        <w:jc w:val="center"/>
+        <w:rPr>
+          <w:b/>
+          <w:bCs/>
+          <w:sz w:val="72"/>
+          <w:szCs w:val="72"/>
+        </w:rPr>
+      </w:pPr>
+      <w:r>
+        <w:rPr>
+          <w:b/>
+          <w:bCs/>
+          <w:sz w:val="96"/>
+          <w:szCs w:val="96"/>
+        </w:rPr>
+        <w:t xml:space="preserve">M. </w:t>
+      </w:r>
+      <w:r>
+        <w:rPr>
+          <w:b/>
+          <w:bCs/>
+          <w:sz w:val="96"/>
+          <w:szCs w:val="96"/>
+        </w:rPr>
+        <w:t>Erick Mauricio Pérez Hernán</w:t>
+      </w:r>
+      <w:r>
+        <w:rPr>
+          <w:b/>
+          <w:bCs/>
+          <w:sz w:val="96"/>
+          <w:szCs w:val="96"/>
+        </w:rPr>
+        <w:t>dez</w:t>
+      </w:r>
+    </w:p>
+    <w:p>
+      <w:pPr>
+        <w:jc w:val="center"/>
+        <w:rPr>
+          <w:b/>
+          <w:bCs/>
+          <w:sz w:val="72"/>
+          <w:szCs w:val="72"/>
+        </w:rPr>
+      </w:pPr>
+    </w:p>
+    <w:p>
+      <w:pPr>
+        <w:jc w:val="center"/>
+        <w:rPr>
+          <w:b/>
+          <w:bCs/>
+          <w:sz w:val="72"/>
+          <w:szCs w:val="72"/>
+        </w:rPr>
+      </w:pPr>
+    </w:p>
+    <w:p>
+      <w:pPr>
+        <w:jc w:val="center"/>
+        <w:rPr>
+          <w:b/>
+          <w:bCs/>
           <w:sz w:val="52"/>
           <w:szCs w:val="52"/>
-          <w:lang w:val="es-ES"/>
-        </w:rPr>
-      </w:pPr>
-    </w:p>
-    <w:p>
-      <w:pPr>
-        <w:jc w:val="center"/>
-        <w:rPr>
-          <w:b/>
-          <w:bCs/>
-          <w:sz w:val="96"/>
-          <w:szCs w:val="96"/>
-          <w:lang w:val="es-ES"/>
-        </w:rPr>
-      </w:pPr>
-    </w:p>
-    <w:p>
-      <w:pPr>
-        <w:rPr>
-          <w:b/>
-          <w:bCs/>
-          <w:sz w:val="96"/>
-          <w:szCs w:val="96"/>
-          <w:lang w:val="es-ES"/>
-        </w:rPr>
-      </w:pPr>
-    </w:p>
-    <w:p>
-      <w:pPr>
-        <w:rPr>
-          <w:b/>
-          <w:bCs/>
-          <w:sz w:val="96"/>
-          <w:szCs w:val="96"/>
-          <w:lang w:val="es-ES"/>
-        </w:rPr>
-      </w:pPr>
-    </w:p>
-    <w:p>
-      <w:pPr>
-        <w:rPr>
-          <w:b/>
-          <w:bCs/>
-          <w:sz w:val="96"/>
-          <w:szCs w:val="96"/>
-          <w:lang w:val="es-ES"/>
-        </w:rPr>
-      </w:pPr>
-    </w:p>
-    <w:p>
-      <w:pPr>
-        <w:rPr>
-          <w:b/>
-          <w:bCs/>
-          <w:sz w:val="96"/>
-          <w:szCs w:val="96"/>
-          <w:lang w:val="es-ES"/>
+        </w:rPr>
+      </w:pPr>
+    </w:p>
+    <w:p>
+      <w:pPr>
+        <w:jc w:val="center"/>
+        <w:rPr>
+          <w:b/>
+          <w:bCs/>
+          <w:sz w:val="96"/>
+          <w:szCs w:val="96"/>
+        </w:rPr>
+      </w:pPr>
+    </w:p>
+    <w:p>
+      <w:pPr>
+        <w:rPr>
+          <w:b/>
+          <w:bCs/>
+          <w:sz w:val="96"/>
+          <w:szCs w:val="96"/>
+        </w:rPr>
+      </w:pPr>
+    </w:p>
+    <w:p>
+      <w:pPr>
+        <w:rPr>
+          <w:b/>
+          <w:bCs/>
+          <w:sz w:val="96"/>
+          <w:szCs w:val="96"/>
+        </w:rPr>
+      </w:pPr>
+    </w:p>
+    <w:p>
+      <w:pPr>
+        <w:rPr>
+          <w:b/>
+          <w:bCs/>
+          <w:sz w:val="96"/>
+          <w:szCs w:val="96"/>
+        </w:rPr>
+      </w:pPr>
+    </w:p>
+    <w:p>
+      <w:pPr>
+        <w:rPr>
+          <w:b/>
+          <w:bCs/>
+          <w:sz w:val="96"/>
+          <w:szCs w:val="96"/>
         </w:rPr>
       </w:pPr>
     </w:p>

</xml_diff>